<commit_message>
Version 2.1 - B&W photos.
</commit_message>
<xml_diff>
--- a/dist/assets/docs/bankinformation.docx
+++ b/dist/assets/docs/bankinformation.docx
@@ -8,20 +8,16 @@
         <w:shd w:val="clear" w:color="auto" w:fill="FFFFFF"/>
         <w:spacing w:before="0" w:beforeAutospacing="0" w:after="150" w:afterAutospacing="0"/>
         <w:rPr>
-          <w:rFonts w:ascii="VerelaRound" w:hAnsi="VerelaRound"/>
           <w:b/>
           <w:bCs/>
-          <w:color w:val="777777"/>
           <w:spacing w:val="15"/>
           <w:u w:val="single"/>
         </w:rPr>
       </w:pPr>
       <w:r>
         <w:rPr>
-          <w:rFonts w:ascii="VerelaRound" w:hAnsi="VerelaRound"/>
           <w:b/>
           <w:bCs/>
-          <w:color w:val="777777"/>
           <w:spacing w:val="15"/>
           <w:u w:val="single"/>
         </w:rPr>
@@ -34,8 +30,6 @@
         <w:shd w:val="clear" w:color="auto" w:fill="FFFFFF"/>
         <w:spacing w:before="0" w:beforeAutospacing="0" w:after="150" w:afterAutospacing="0"/>
         <w:rPr>
-          <w:rFonts w:ascii="VerelaRound" w:hAnsi="VerelaRound"/>
-          <w:color w:val="777777"/>
           <w:spacing w:val="15"/>
           <w:sz w:val="20"/>
           <w:szCs w:val="20"/>
@@ -43,8 +37,6 @@
       </w:pPr>
       <w:r>
         <w:rPr>
-          <w:rFonts w:ascii="VerelaRound" w:hAnsi="VerelaRound"/>
-          <w:color w:val="777777"/>
           <w:spacing w:val="15"/>
           <w:sz w:val="20"/>
           <w:szCs w:val="20"/>
@@ -53,8 +45,6 @@
       </w:r>
       <w:r>
         <w:rPr>
-          <w:rFonts w:ascii="VerelaRound" w:hAnsi="VerelaRound"/>
-          <w:color w:val="777777"/>
           <w:spacing w:val="15"/>
           <w:sz w:val="20"/>
           <w:szCs w:val="20"/>
@@ -65,8 +55,6 @@
       <w:proofErr w:type="gramStart"/>
       <w:r>
         <w:rPr>
-          <w:rFonts w:ascii="VerelaRound" w:hAnsi="VerelaRound"/>
-          <w:color w:val="777777"/>
           <w:spacing w:val="15"/>
           <w:sz w:val="20"/>
           <w:szCs w:val="20"/>
@@ -76,70 +64,24 @@
       <w:proofErr w:type="gramEnd"/>
       <w:r>
         <w:rPr>
-          <w:rFonts w:ascii="VerelaRound" w:hAnsi="VerelaRound"/>
-          <w:color w:val="777777"/>
-          <w:spacing w:val="15"/>
-          <w:sz w:val="20"/>
-          <w:szCs w:val="20"/>
-        </w:rPr>
-        <w:t xml:space="preserve"> America</w:t>
-      </w:r>
-      <w:r>
-        <w:rPr>
-          <w:rFonts w:ascii="VerelaRound" w:hAnsi="VerelaRound"/>
-          <w:color w:val="777777"/>
-          <w:spacing w:val="15"/>
-          <w:sz w:val="20"/>
-          <w:szCs w:val="20"/>
-        </w:rPr>
-        <w:t xml:space="preserve"> </w:t>
-      </w:r>
-      <w:r>
-        <w:rPr>
-          <w:rFonts w:ascii="VerelaRound" w:hAnsi="VerelaRound"/>
-          <w:color w:val="777777"/>
-          <w:spacing w:val="15"/>
-          <w:sz w:val="20"/>
-          <w:szCs w:val="20"/>
-        </w:rPr>
-        <w:t>(</w:t>
+          <w:spacing w:val="15"/>
+          <w:sz w:val="20"/>
+          <w:szCs w:val="20"/>
+        </w:rPr>
+        <w:t xml:space="preserve"> America (</w:t>
       </w:r>
       <w:proofErr w:type="spellStart"/>
       <w:r>
         <w:rPr>
-          <w:rFonts w:ascii="VerelaRound" w:hAnsi="VerelaRound"/>
-          <w:color w:val="777777"/>
-          <w:spacing w:val="15"/>
-          <w:sz w:val="20"/>
-          <w:szCs w:val="20"/>
-        </w:rPr>
-        <w:t>B</w:t>
-      </w:r>
-      <w:r>
-        <w:rPr>
-          <w:rFonts w:ascii="VerelaRound" w:hAnsi="VerelaRound"/>
-          <w:color w:val="777777"/>
-          <w:spacing w:val="15"/>
-          <w:sz w:val="20"/>
-          <w:szCs w:val="20"/>
-        </w:rPr>
-        <w:t>of</w:t>
-      </w:r>
-      <w:r>
-        <w:rPr>
-          <w:rFonts w:ascii="VerelaRound" w:hAnsi="VerelaRound"/>
-          <w:color w:val="777777"/>
-          <w:spacing w:val="15"/>
-          <w:sz w:val="20"/>
-          <w:szCs w:val="20"/>
-        </w:rPr>
-        <w:t>A</w:t>
+          <w:spacing w:val="15"/>
+          <w:sz w:val="20"/>
+          <w:szCs w:val="20"/>
+        </w:rPr>
+        <w:t>BofA</w:t>
       </w:r>
       <w:proofErr w:type="spellEnd"/>
       <w:r>
         <w:rPr>
-          <w:rFonts w:ascii="VerelaRound" w:hAnsi="VerelaRound"/>
-          <w:color w:val="777777"/>
           <w:spacing w:val="15"/>
           <w:sz w:val="20"/>
           <w:szCs w:val="20"/>
@@ -148,8 +90,6 @@
       </w:r>
       <w:r>
         <w:rPr>
-          <w:rFonts w:ascii="VerelaRound" w:hAnsi="VerelaRound"/>
-          <w:color w:val="777777"/>
           <w:spacing w:val="15"/>
           <w:sz w:val="20"/>
           <w:szCs w:val="20"/>
@@ -159,34 +99,12 @@
       </w:r>
       <w:r>
         <w:rPr>
-          <w:rFonts w:ascii="VerelaRound" w:hAnsi="VerelaRound"/>
-          <w:color w:val="777777"/>
           <w:spacing w:val="15"/>
           <w:sz w:val="20"/>
           <w:szCs w:val="20"/>
         </w:rPr>
         <w:br/>
-        <w:t>Wells Fargo</w:t>
-      </w:r>
-      <w:r>
-        <w:rPr>
-          <w:rFonts w:ascii="VerelaRound" w:hAnsi="VerelaRound"/>
-          <w:color w:val="777777"/>
-          <w:spacing w:val="15"/>
-          <w:sz w:val="20"/>
-          <w:szCs w:val="20"/>
-        </w:rPr>
-        <w:t xml:space="preserve"> </w:t>
-      </w:r>
-      <w:r>
-        <w:rPr>
-          <w:rFonts w:ascii="VerelaRound" w:hAnsi="VerelaRound"/>
-          <w:color w:val="777777"/>
-          <w:spacing w:val="15"/>
-          <w:sz w:val="20"/>
-          <w:szCs w:val="20"/>
-        </w:rPr>
-        <w:t>(WF)</w:t>
+        <w:t>Wells Fargo (WF)</w:t>
       </w:r>
     </w:p>
     <w:p>
@@ -195,8 +113,6 @@
         <w:shd w:val="clear" w:color="auto" w:fill="FFFFFF"/>
         <w:spacing w:before="0" w:beforeAutospacing="0" w:after="150" w:afterAutospacing="0"/>
         <w:rPr>
-          <w:rFonts w:ascii="VerelaRound" w:hAnsi="VerelaRound"/>
-          <w:color w:val="777777"/>
           <w:spacing w:val="15"/>
           <w:sz w:val="20"/>
           <w:szCs w:val="20"/>
@@ -204,8 +120,6 @@
       </w:pPr>
       <w:r>
         <w:rPr>
-          <w:rFonts w:ascii="VerelaRound" w:hAnsi="VerelaRound"/>
-          <w:color w:val="777777"/>
           <w:spacing w:val="15"/>
           <w:sz w:val="20"/>
           <w:szCs w:val="20"/>
@@ -214,8 +128,6 @@
       </w:r>
       <w:r>
         <w:rPr>
-          <w:rFonts w:ascii="VerelaRound" w:hAnsi="VerelaRound"/>
-          <w:color w:val="777777"/>
           <w:spacing w:val="15"/>
           <w:sz w:val="20"/>
           <w:szCs w:val="20"/>
@@ -225,8 +137,6 @@
       </w:r>
       <w:r>
         <w:rPr>
-          <w:rFonts w:ascii="VerelaRound" w:hAnsi="VerelaRound"/>
-          <w:color w:val="777777"/>
           <w:spacing w:val="15"/>
           <w:sz w:val="20"/>
           <w:szCs w:val="20"/>
@@ -241,8 +151,6 @@
         <w:shd w:val="clear" w:color="auto" w:fill="FFFFFF"/>
         <w:spacing w:before="0" w:beforeAutospacing="0" w:after="150" w:afterAutospacing="0"/>
         <w:rPr>
-          <w:rFonts w:ascii="VerelaRound" w:hAnsi="VerelaRound"/>
-          <w:color w:val="777777"/>
           <w:spacing w:val="15"/>
           <w:sz w:val="20"/>
           <w:szCs w:val="20"/>
@@ -250,8 +158,6 @@
       </w:pPr>
       <w:r>
         <w:rPr>
-          <w:rFonts w:ascii="VerelaRound" w:hAnsi="VerelaRound"/>
-          <w:color w:val="777777"/>
           <w:spacing w:val="15"/>
           <w:sz w:val="20"/>
           <w:szCs w:val="20"/>
@@ -261,8 +167,6 @@
       <w:proofErr w:type="gramStart"/>
       <w:r>
         <w:rPr>
-          <w:rFonts w:ascii="VerelaRound" w:hAnsi="VerelaRound"/>
-          <w:color w:val="777777"/>
           <w:spacing w:val="15"/>
           <w:sz w:val="20"/>
           <w:szCs w:val="20"/>
@@ -272,73 +176,11 @@
       <w:proofErr w:type="gramEnd"/>
       <w:r>
         <w:rPr>
-          <w:rFonts w:ascii="VerelaRound" w:hAnsi="VerelaRound"/>
-          <w:color w:val="777777"/>
-          <w:spacing w:val="15"/>
-          <w:sz w:val="20"/>
-          <w:szCs w:val="20"/>
-        </w:rPr>
-        <w:t xml:space="preserve"> account</w:t>
-      </w:r>
-      <w:r>
-        <w:rPr>
-          <w:rFonts w:ascii="VerelaRound" w:hAnsi="VerelaRound"/>
-          <w:color w:val="777777"/>
-          <w:spacing w:val="15"/>
-          <w:sz w:val="20"/>
-          <w:szCs w:val="20"/>
-        </w:rPr>
-        <w:t xml:space="preserve"> make sure to get</w:t>
-      </w:r>
-      <w:r>
-        <w:rPr>
-          <w:rFonts w:ascii="VerelaRound" w:hAnsi="VerelaRound"/>
-          <w:color w:val="777777"/>
-          <w:spacing w:val="15"/>
-          <w:sz w:val="20"/>
-          <w:szCs w:val="20"/>
-        </w:rPr>
-        <w:t xml:space="preserve"> both </w:t>
-      </w:r>
-      <w:r>
-        <w:rPr>
-          <w:rFonts w:ascii="VerelaRound" w:hAnsi="VerelaRound"/>
-          <w:color w:val="777777"/>
-          <w:spacing w:val="15"/>
-          <w:sz w:val="20"/>
-          <w:szCs w:val="20"/>
-        </w:rPr>
-        <w:t>Checking,</w:t>
-      </w:r>
-      <w:r>
-        <w:rPr>
-          <w:rFonts w:ascii="VerelaRound" w:hAnsi="VerelaRound"/>
-          <w:color w:val="777777"/>
-          <w:spacing w:val="15"/>
-          <w:sz w:val="20"/>
-          <w:szCs w:val="20"/>
-        </w:rPr>
-        <w:t xml:space="preserve"> and Savings </w:t>
-      </w:r>
-      <w:r>
-        <w:rPr>
-          <w:rFonts w:ascii="VerelaRound" w:hAnsi="VerelaRound"/>
-          <w:color w:val="777777"/>
-          <w:spacing w:val="15"/>
-          <w:sz w:val="20"/>
-          <w:szCs w:val="20"/>
-        </w:rPr>
-        <w:t>accounts</w:t>
-      </w:r>
-      <w:r>
-        <w:rPr>
-          <w:rFonts w:ascii="VerelaRound" w:hAnsi="VerelaRound"/>
-          <w:color w:val="777777"/>
-          <w:spacing w:val="15"/>
-          <w:sz w:val="20"/>
-          <w:szCs w:val="20"/>
-        </w:rPr>
-        <w:t>. You have a choice to open only a checking account. Interest on checking account will be almost negligible.</w:t>
+          <w:spacing w:val="15"/>
+          <w:sz w:val="20"/>
+          <w:szCs w:val="20"/>
+        </w:rPr>
+        <w:t xml:space="preserve"> account make sure to get both Checking, and Savings accounts. You have a choice to open only a checking account. Interest on checking account will be almost negligible.</w:t>
       </w:r>
     </w:p>
     <w:p>
@@ -347,8 +189,6 @@
         <w:shd w:val="clear" w:color="auto" w:fill="FFFFFF"/>
         <w:spacing w:before="0" w:beforeAutospacing="0" w:after="150" w:afterAutospacing="0"/>
         <w:rPr>
-          <w:rFonts w:ascii="VerelaRound" w:hAnsi="VerelaRound"/>
-          <w:color w:val="777777"/>
           <w:spacing w:val="15"/>
           <w:sz w:val="20"/>
           <w:szCs w:val="20"/>
@@ -356,38 +196,14 @@
       </w:pPr>
       <w:r>
         <w:rPr>
-          <w:rFonts w:ascii="VerelaRound" w:hAnsi="VerelaRound"/>
-          <w:color w:val="777777"/>
-          <w:spacing w:val="15"/>
-          <w:sz w:val="20"/>
-          <w:szCs w:val="20"/>
-        </w:rPr>
-        <w:t xml:space="preserve">-Your Debit card is connected to your checking account and not savings. </w:t>
-      </w:r>
-      <w:r>
-        <w:rPr>
-          <w:rFonts w:ascii="VerelaRound" w:hAnsi="VerelaRound"/>
-          <w:color w:val="777777"/>
-          <w:spacing w:val="15"/>
-          <w:sz w:val="20"/>
-          <w:szCs w:val="20"/>
-        </w:rPr>
-        <w:t>So,</w:t>
-      </w:r>
-      <w:r>
-        <w:rPr>
-          <w:rFonts w:ascii="VerelaRound" w:hAnsi="VerelaRound"/>
-          <w:color w:val="777777"/>
-          <w:spacing w:val="15"/>
-          <w:sz w:val="20"/>
-          <w:szCs w:val="20"/>
-        </w:rPr>
-        <w:t xml:space="preserve"> whenever you swipe your card, the amount is deducted from your checking account.</w:t>
-      </w:r>
-      <w:r>
-        <w:rPr>
-          <w:rFonts w:ascii="VerelaRound" w:hAnsi="VerelaRound"/>
-          <w:color w:val="777777"/>
+          <w:spacing w:val="15"/>
+          <w:sz w:val="20"/>
+          <w:szCs w:val="20"/>
+        </w:rPr>
+        <w:t>-Your Debit card is connected to your checking account and not savings. So, whenever you swipe your card, the amount is deducted from your checking account.</w:t>
+      </w:r>
+      <w:r>
+        <w:rPr>
           <w:spacing w:val="15"/>
           <w:sz w:val="20"/>
           <w:szCs w:val="20"/>
@@ -397,8 +213,6 @@
       </w:r>
       <w:r>
         <w:rPr>
-          <w:rFonts w:ascii="VerelaRound" w:hAnsi="VerelaRound"/>
-          <w:color w:val="777777"/>
           <w:spacing w:val="15"/>
           <w:sz w:val="20"/>
           <w:szCs w:val="20"/>
@@ -409,7 +223,6 @@
       <w:bookmarkStart w:id="0" w:name="_GoBack"/>
       <w:bookmarkEnd w:id="0"/>
     </w:p>
-    <w:p/>
     <w:sectPr>
       <w:pgSz w:w="12240" w:h="15840"/>
       <w:pgMar w:top="1440" w:right="1440" w:bottom="1440" w:left="1440" w:header="720" w:footer="720" w:gutter="0"/>
@@ -543,6 +356,7 @@
     <w:lsdException w:name="HTML Sample" w:semiHidden="1" w:unhideWhenUsed="1"/>
     <w:lsdException w:name="HTML Typewriter" w:semiHidden="1" w:unhideWhenUsed="1"/>
     <w:lsdException w:name="HTML Variable" w:semiHidden="1" w:unhideWhenUsed="1"/>
+    <w:lsdException w:name="Normal Table" w:semiHidden="1" w:unhideWhenUsed="1"/>
     <w:lsdException w:name="annotation subject" w:semiHidden="1" w:unhideWhenUsed="1"/>
     <w:lsdException w:name="No List" w:semiHidden="1" w:unhideWhenUsed="1"/>
     <w:lsdException w:name="Outline List 1" w:semiHidden="1" w:unhideWhenUsed="1"/>
@@ -589,8 +403,10 @@
     <w:lsdException w:name="Table Subtle 2" w:semiHidden="1" w:unhideWhenUsed="1"/>
     <w:lsdException w:name="Table Web 1" w:semiHidden="1" w:unhideWhenUsed="1"/>
     <w:lsdException w:name="Table Web 2" w:semiHidden="1" w:unhideWhenUsed="1"/>
+    <w:lsdException w:name="Table Web 3" w:semiHidden="1" w:unhideWhenUsed="1"/>
     <w:lsdException w:name="Balloon Text" w:semiHidden="1" w:unhideWhenUsed="1"/>
     <w:lsdException w:name="Table Grid" w:uiPriority="39"/>
+    <w:lsdException w:name="Table Theme" w:semiHidden="1" w:unhideWhenUsed="1"/>
     <w:lsdException w:name="Placeholder Text" w:semiHidden="1"/>
     <w:lsdException w:name="No Spacing" w:uiPriority="1" w:qFormat="1"/>
     <w:lsdException w:name="Light Shading" w:uiPriority="60"/>
@@ -847,7 +663,6 @@
     <w:name w:val="Normal (Web)"/>
     <w:basedOn w:val="Normal"/>
     <w:uiPriority w:val="99"/>
-    <w:semiHidden/>
     <w:unhideWhenUsed/>
     <w:rsid w:val="00306B51"/>
     <w:pPr>

</xml_diff>